<commit_message>
More doc info about locking and unlocking
</commit_message>
<xml_diff>
--- a/doc/HowToLockFunds.docx
+++ b/doc/HowToLockFunds.docx
@@ -1356,11 +1356,322 @@
       </w:r>
     </w:p>
     <w:p/>
-    <w:p/>
+    <w:p>
+      <w:r>
+        <w:t xml:space="preserve">You can do </w:t>
+      </w:r>
+      <w:proofErr w:type="spellStart"/>
+      <w:r>
+        <w:t>bx</w:t>
+      </w:r>
+      <w:proofErr w:type="spellEnd"/>
+      <w:r>
+        <w:t xml:space="preserve"> fetch-</w:t>
+      </w:r>
+      <w:proofErr w:type="spellStart"/>
+      <w:r>
+        <w:t>heigh</w:t>
+      </w:r>
+      <w:proofErr w:type="spellEnd"/>
+      <w:r>
+        <w:t xml:space="preserve"> to see the current block number.</w:t>
+      </w:r>
+    </w:p>
+    <w:p>
+      <w:r>
+        <w:lastRenderedPageBreak/>
+        <w:t xml:space="preserve">If </w:t>
+      </w:r>
+      <w:r>
+        <w:t>your time (21:00) has arrived, note the block number and wait for another 11 blocks.</w:t>
+      </w:r>
+    </w:p>
+    <w:p>
+      <w:r>
+        <w:t>Then try your transaction again</w:t>
+      </w:r>
+      <w:r>
+        <w:t xml:space="preserve"> (you may try sooner as well)</w:t>
+      </w:r>
+      <w:r>
+        <w:t>.</w:t>
+      </w:r>
+    </w:p>
+    <w:p/>
+    <w:p>
+      <w:r>
+        <w:t>Here is what happened in this particular case:</w:t>
+      </w:r>
+    </w:p>
+    <w:p/>
+    <w:p>
+      <w:r>
+        <w:t xml:space="preserve">TIME_LOCK was set </w:t>
+      </w:r>
+      <w:r>
+        <w:t>to 1615323600 which is 22:00, March 9</w:t>
+      </w:r>
+      <w:r>
+        <w:rPr>
+          <w:vertAlign w:val="superscript"/>
+        </w:rPr>
+        <w:t>th</w:t>
+      </w:r>
+      <w:r>
+        <w:t>, 2021, Warsaw time.</w:t>
+      </w:r>
+    </w:p>
+    <w:p/>
+    <w:p>
+      <w:r>
+        <w:t>time</w:t>
+      </w:r>
+      <w:r>
+        <w:tab/>
+        <w:t>block</w:t>
+      </w:r>
+      <w:r>
+        <w:tab/>
+      </w:r>
+      <w:r>
+        <w:tab/>
+        <w:t xml:space="preserve">message from </w:t>
+      </w:r>
+      <w:proofErr w:type="spellStart"/>
+      <w:r>
+        <w:t>bx</w:t>
+      </w:r>
+      <w:proofErr w:type="spellEnd"/>
+      <w:r>
+        <w:t xml:space="preserve"> send-</w:t>
+      </w:r>
+      <w:proofErr w:type="spellStart"/>
+      <w:r>
+        <w:t>tx</w:t>
+      </w:r>
+      <w:proofErr w:type="spellEnd"/>
+      <w:r>
+        <w:t xml:space="preserve"> &lt;transaction hex&gt;</w:t>
+      </w:r>
+    </w:p>
+    <w:p>
+      <w:r>
+        <w:t xml:space="preserve">22:00 </w:t>
+      </w:r>
+      <w:r>
+        <w:tab/>
+        <w:t>1939651</w:t>
+      </w:r>
+      <w:r>
+        <w:tab/>
+      </w:r>
+      <w:r>
+        <w:t>transaction currently non-final for next block</w:t>
+      </w:r>
+    </w:p>
+    <w:p>
+      <w:r>
+        <w:t>22:0</w:t>
+      </w:r>
+      <w:r>
+        <w:t>6</w:t>
+      </w:r>
+      <w:r>
+        <w:t xml:space="preserve"> </w:t>
+      </w:r>
+      <w:r>
+        <w:tab/>
+        <w:t>193965</w:t>
+      </w:r>
+      <w:r>
+        <w:t xml:space="preserve">2 </w:t>
+      </w:r>
+      <w:r>
+        <w:tab/>
+      </w:r>
+      <w:r>
+        <w:t>transaction currently non-final for next block</w:t>
+      </w:r>
+    </w:p>
+    <w:p>
+      <w:r>
+        <w:t>22:</w:t>
+      </w:r>
+      <w:r>
+        <w:t>18</w:t>
+      </w:r>
+      <w:r>
+        <w:t xml:space="preserve"> </w:t>
+      </w:r>
+      <w:r>
+        <w:tab/>
+        <w:t>193965</w:t>
+      </w:r>
+      <w:r>
+        <w:t xml:space="preserve">3 </w:t>
+      </w:r>
+      <w:r>
+        <w:tab/>
+      </w:r>
+      <w:r>
+        <w:t>transaction currently non-final for next block</w:t>
+      </w:r>
+    </w:p>
+    <w:p>
+      <w:r>
+        <w:t>22:</w:t>
+      </w:r>
+      <w:r>
+        <w:t>33</w:t>
+      </w:r>
+      <w:r>
+        <w:t xml:space="preserve"> </w:t>
+      </w:r>
+      <w:r>
+        <w:tab/>
+        <w:t>193965</w:t>
+      </w:r>
+      <w:r>
+        <w:t xml:space="preserve">4 </w:t>
+      </w:r>
+      <w:r>
+        <w:tab/>
+      </w:r>
+      <w:r>
+        <w:t>transaction currently non-final for next block</w:t>
+      </w:r>
+    </w:p>
+    <w:p>
+      <w:r>
+        <w:t>22:</w:t>
+      </w:r>
+      <w:r>
+        <w:t>47</w:t>
+      </w:r>
+      <w:r>
+        <w:t xml:space="preserve"> </w:t>
+      </w:r>
+      <w:r>
+        <w:tab/>
+        <w:t>193965</w:t>
+      </w:r>
+      <w:r>
+        <w:t xml:space="preserve">5 </w:t>
+      </w:r>
+      <w:r>
+        <w:tab/>
+      </w:r>
+      <w:r>
+        <w:t>transaction currently non-final for next block</w:t>
+      </w:r>
+    </w:p>
+    <w:p>
+      <w:r>
+        <w:t>2</w:t>
+      </w:r>
+      <w:r>
+        <w:t>3</w:t>
+      </w:r>
+      <w:r>
+        <w:t>:0</w:t>
+      </w:r>
+      <w:r>
+        <w:t>4</w:t>
+      </w:r>
+      <w:r>
+        <w:t xml:space="preserve"> </w:t>
+      </w:r>
+      <w:r>
+        <w:tab/>
+        <w:t>193965</w:t>
+      </w:r>
+      <w:r>
+        <w:t xml:space="preserve">6 </w:t>
+      </w:r>
+      <w:r>
+        <w:tab/>
+      </w:r>
+      <w:r>
+        <w:t>transaction currently non-final for next block</w:t>
+      </w:r>
+    </w:p>
+    <w:p>
+      <w:r>
+        <w:t>2</w:t>
+      </w:r>
+      <w:r>
+        <w:t>3</w:t>
+      </w:r>
+      <w:r>
+        <w:t>:</w:t>
+      </w:r>
+      <w:r>
+        <w:t>10</w:t>
+      </w:r>
+      <w:r>
+        <w:t xml:space="preserve"> </w:t>
+      </w:r>
+      <w:r>
+        <w:tab/>
+        <w:t>193965</w:t>
+      </w:r>
+      <w:r>
+        <w:t xml:space="preserve">8 </w:t>
+      </w:r>
+      <w:r>
+        <w:tab/>
+      </w:r>
+      <w:r>
+        <w:t>Sent transaction.</w:t>
+      </w:r>
+    </w:p>
+    <w:p/>
+    <w:p>
+      <w:r>
+        <w:t>I</w:t>
+      </w:r>
+      <w:r>
+        <w:t>t looks like after about 7 blocks the transaction was deemed as not locked.</w:t>
+      </w:r>
+    </w:p>
+    <w:p>
+      <w:r>
+        <w:t xml:space="preserve">This is related to Bitcoin measure of time using ‘median time past’, MTP, which is described in BIP 113. </w:t>
+      </w:r>
+      <w:r>
+        <w:t>Timestamp-based locks use the median timestamp of previous 11 blocks. For more info refer to:</w:t>
+      </w:r>
+    </w:p>
+    <w:p/>
+    <w:p>
+      <w:hyperlink r:id="rId5" w:history="1">
+        <w:r>
+          <w:rPr>
+            <w:rStyle w:val="Hyperlink"/>
+          </w:rPr>
+          <w:t>https://medium.com/summa-technology/bitcoins-time-locks-27e0c362d7a1</w:t>
+        </w:r>
+      </w:hyperlink>
+    </w:p>
+    <w:p/>
+    <w:p>
+      <w:hyperlink r:id="rId6" w:history="1">
+        <w:r>
+          <w:rPr>
+            <w:rStyle w:val="Hyperlink"/>
+          </w:rPr>
+          <w:t>https://github.com/bitcoin/bips/blob/master/bip-0113.mediawiki</w:t>
+        </w:r>
+      </w:hyperlink>
+    </w:p>
     <w:p>
       <w:bookmarkStart w:id="0" w:name="_GoBack"/>
       <w:bookmarkEnd w:id="0"/>
     </w:p>
+    <w:p/>
+    <w:p/>
+    <w:p/>
+    <w:p/>
     <w:sectPr>
       <w:pgSz w:w="11900" w:h="16840"/>
       <w:pgMar w:top="1440" w:right="1440" w:bottom="1440" w:left="1440" w:header="708" w:footer="708" w:gutter="0"/>
@@ -2017,6 +2328,29 @@
       <w:szCs w:val="20"/>
     </w:rPr>
   </w:style>
+  <w:style w:type="character" w:styleId="Hyperlink">
+    <w:name w:val="Hyperlink"/>
+    <w:basedOn w:val="DefaultParagraphFont"/>
+    <w:uiPriority w:val="99"/>
+    <w:unhideWhenUsed/>
+    <w:rsid w:val="00B41C4F"/>
+    <w:rPr>
+      <w:color w:val="0563C1" w:themeColor="hyperlink"/>
+      <w:u w:val="single"/>
+    </w:rPr>
+  </w:style>
+  <w:style w:type="character" w:styleId="UnresolvedMention">
+    <w:name w:val="Unresolved Mention"/>
+    <w:basedOn w:val="DefaultParagraphFont"/>
+    <w:uiPriority w:val="99"/>
+    <w:semiHidden/>
+    <w:unhideWhenUsed/>
+    <w:rsid w:val="00B41C4F"/>
+    <w:rPr>
+      <w:color w:val="605E5C"/>
+      <w:shd w:val="clear" w:color="auto" w:fill="E1DFDD"/>
+    </w:rPr>
+  </w:style>
 </w:styles>
 </file>
 

</xml_diff>